<commit_message>
mogodb docker usage test1
</commit_message>
<xml_diff>
--- a/Samfree_project_techdoc.docx
+++ b/Samfree_project_techdoc.docx
@@ -10094,6 +10094,9 @@
     <w:p/>
     <w:p>
       <w:r>
+        <w:rPr>
+          <w:noProof/>
+        </w:rPr>
         <w:lastRenderedPageBreak/>
         <w:drawing>
           <wp:inline distT="0" distB="0" distL="0" distR="0" wp14:anchorId="1C1ABD35" wp14:editId="5581B9D8">
@@ -10134,6 +10137,114 @@
     </w:p>
     <w:p/>
     <w:p/>
+    <w:p/>
+    <w:p>
+      <w:pPr>
+        <w:pStyle w:val="Heading1"/>
+      </w:pPr>
+      <w:proofErr w:type="spellStart"/>
+      <w:r>
+        <w:t>Install</w:t>
+      </w:r>
+      <w:proofErr w:type="spellEnd"/>
+      <w:r>
+        <w:t xml:space="preserve"> </w:t>
+      </w:r>
+      <w:proofErr w:type="spellStart"/>
+      <w:r>
+        <w:t>db</w:t>
+      </w:r>
+      <w:proofErr w:type="spellEnd"/>
+    </w:p>
+    <w:p/>
+    <w:p>
+      <w:r>
+        <w:drawing>
+          <wp:inline distT="0" distB="0" distL="0" distR="0" wp14:anchorId="040D39BD" wp14:editId="0962333C">
+            <wp:extent cx="4749800" cy="1371600"/>
+            <wp:effectExtent l="0" t="0" r="0" b="0"/>
+            <wp:docPr id="511929693" name="Picture 1"/>
+            <wp:cNvGraphicFramePr>
+              <a:graphicFrameLocks xmlns:a="http://schemas.openxmlformats.org/drawingml/2006/main" noChangeAspect="1"/>
+            </wp:cNvGraphicFramePr>
+            <a:graphic xmlns:a="http://schemas.openxmlformats.org/drawingml/2006/main">
+              <a:graphicData uri="http://schemas.openxmlformats.org/drawingml/2006/picture">
+                <pic:pic xmlns:pic="http://schemas.openxmlformats.org/drawingml/2006/picture">
+                  <pic:nvPicPr>
+                    <pic:cNvPr id="511929693" name=""/>
+                    <pic:cNvPicPr/>
+                  </pic:nvPicPr>
+                  <pic:blipFill>
+                    <a:blip r:embed="rId10"/>
+                    <a:stretch>
+                      <a:fillRect/>
+                    </a:stretch>
+                  </pic:blipFill>
+                  <pic:spPr>
+                    <a:xfrm>
+                      <a:off x="0" y="0"/>
+                      <a:ext cx="4749800" cy="1371600"/>
+                    </a:xfrm>
+                    <a:prstGeom prst="rect">
+                      <a:avLst/>
+                    </a:prstGeom>
+                  </pic:spPr>
+                </pic:pic>
+              </a:graphicData>
+            </a:graphic>
+          </wp:inline>
+        </w:drawing>
+      </w:r>
+    </w:p>
+    <w:p/>
+    <w:p>
+      <w:pPr>
+        <w:pStyle w:val="Heading1"/>
+      </w:pPr>
+      <w:r>
+        <w:t>CORS package</w:t>
+      </w:r>
+    </w:p>
+    <w:p/>
+    <w:p>
+      <w:r>
+        <w:drawing>
+          <wp:inline distT="0" distB="0" distL="0" distR="0" wp14:anchorId="520BBF2A" wp14:editId="61E42B90">
+            <wp:extent cx="5092700" cy="1524000"/>
+            <wp:effectExtent l="0" t="0" r="0" b="0"/>
+            <wp:docPr id="96325911" name="Picture 1"/>
+            <wp:cNvGraphicFramePr>
+              <a:graphicFrameLocks xmlns:a="http://schemas.openxmlformats.org/drawingml/2006/main" noChangeAspect="1"/>
+            </wp:cNvGraphicFramePr>
+            <a:graphic xmlns:a="http://schemas.openxmlformats.org/drawingml/2006/main">
+              <a:graphicData uri="http://schemas.openxmlformats.org/drawingml/2006/picture">
+                <pic:pic xmlns:pic="http://schemas.openxmlformats.org/drawingml/2006/picture">
+                  <pic:nvPicPr>
+                    <pic:cNvPr id="96325911" name=""/>
+                    <pic:cNvPicPr/>
+                  </pic:nvPicPr>
+                  <pic:blipFill>
+                    <a:blip r:embed="rId11"/>
+                    <a:stretch>
+                      <a:fillRect/>
+                    </a:stretch>
+                  </pic:blipFill>
+                  <pic:spPr>
+                    <a:xfrm>
+                      <a:off x="0" y="0"/>
+                      <a:ext cx="5092700" cy="1524000"/>
+                    </a:xfrm>
+                    <a:prstGeom prst="rect">
+                      <a:avLst/>
+                    </a:prstGeom>
+                  </pic:spPr>
+                </pic:pic>
+              </a:graphicData>
+            </a:graphic>
+          </wp:inline>
+        </w:drawing>
+      </w:r>
+    </w:p>
     <w:p/>
     <w:p/>
     <w:p/>

</xml_diff>